<commit_message>
Update extended use case
</commit_message>
<xml_diff>
--- a/FYP EXtended Use Case.docx
+++ b/FYP EXtended Use Case.docx
@@ -3767,37 +3767,6 @@
               <w:t>Face Verification will be performed.</w:t>
             </w:r>
           </w:p>
-          <w:p>
-            <w:pPr>
-              <w:pStyle w:val="ListParagraph"/>
-              <w:numPr>
-                <w:ilvl w:val="0"/>
-                <w:numId w:val="9"/>
-              </w:numPr>
-              <w:spacing w:after="0"/>
-              <w:rPr>
-                <w:color w:val="0F243E"/>
-                <w:sz w:val="20"/>
-                <w:szCs w:val="20"/>
-              </w:rPr>
-            </w:pPr>
-            <w:r>
-              <w:rPr>
-                <w:color w:val="0F243E"/>
-                <w:sz w:val="20"/>
-                <w:szCs w:val="20"/>
-              </w:rPr>
-              <w:t xml:space="preserve">The Verification will be Preformed </w:t>
-            </w:r>
-            <w:r>
-              <w:rPr>
-                <w:color w:val="0F243E"/>
-                <w:sz w:val="20"/>
-                <w:szCs w:val="20"/>
-              </w:rPr>
-              <w:t xml:space="preserve">after every 5-10 Minutes to verify the user </w:t>
-            </w:r>
-          </w:p>
         </w:tc>
       </w:tr>
       <w:tr>
@@ -3935,6 +3904,228 @@
           </w:p>
         </w:tc>
       </w:tr>
+      <w:tr>
+        <w:trPr>
+          <w:trHeight w:val="693"/>
+        </w:trPr>
+        <w:tc>
+          <w:tcPr>
+            <w:tcW w:w="1485" w:type="dxa"/>
+            <w:gridSpan w:val="2"/>
+            <w:tcBorders>
+              <w:top w:val="single" w:sz="8" w:space="0" w:color="000000"/>
+              <w:left w:val="single" w:sz="12" w:space="0" w:color="000000"/>
+              <w:bottom w:val="single" w:sz="8" w:space="0" w:color="000000"/>
+              <w:right w:val="single" w:sz="8" w:space="0" w:color="000000"/>
+            </w:tcBorders>
+            <w:tcMar>
+              <w:top w:w="12" w:type="dxa"/>
+              <w:left w:w="35" w:type="dxa"/>
+              <w:bottom w:w="0" w:type="dxa"/>
+              <w:right w:w="35" w:type="dxa"/>
+            </w:tcMar>
+          </w:tcPr>
+          <w:p>
+            <w:pPr>
+              <w:spacing w:after="0"/>
+              <w:rPr>
+                <w:b/>
+                <w:bCs/>
+                <w:color w:val="0F243E"/>
+                <w:sz w:val="20"/>
+                <w:szCs w:val="20"/>
+              </w:rPr>
+            </w:pPr>
+            <w:r>
+              <w:rPr>
+                <w:b/>
+                <w:bCs/>
+                <w:color w:val="0F243E"/>
+                <w:sz w:val="20"/>
+                <w:szCs w:val="20"/>
+              </w:rPr>
+              <w:t>Frequency of</w:t>
+            </w:r>
+            <w:r>
+              <w:rPr>
+                <w:b/>
+                <w:bCs/>
+                <w:color w:val="0F243E"/>
+                <w:sz w:val="20"/>
+                <w:szCs w:val="20"/>
+              </w:rPr>
+              <w:t xml:space="preserve"> Use:</w:t>
+            </w:r>
+          </w:p>
+        </w:tc>
+        <w:tc>
+          <w:tcPr>
+            <w:tcW w:w="7010" w:type="dxa"/>
+            <w:gridSpan w:val="3"/>
+            <w:tcBorders>
+              <w:top w:val="single" w:sz="8" w:space="0" w:color="000000"/>
+              <w:left w:val="single" w:sz="8" w:space="0" w:color="000000"/>
+              <w:bottom w:val="single" w:sz="8" w:space="0" w:color="000000"/>
+              <w:right w:val="single" w:sz="12" w:space="0" w:color="000000"/>
+            </w:tcBorders>
+            <w:tcMar>
+              <w:top w:w="12" w:type="dxa"/>
+              <w:left w:w="35" w:type="dxa"/>
+              <w:bottom w:w="0" w:type="dxa"/>
+              <w:right w:w="35" w:type="dxa"/>
+            </w:tcMar>
+          </w:tcPr>
+          <w:p>
+            <w:pPr>
+              <w:numPr>
+                <w:ilvl w:val="0"/>
+                <w:numId w:val="11"/>
+              </w:numPr>
+              <w:autoSpaceDE/>
+              <w:spacing w:after="0"/>
+              <w:jc w:val="left"/>
+              <w:rPr>
+                <w:color w:val="0F243E"/>
+                <w:sz w:val="20"/>
+                <w:szCs w:val="20"/>
+              </w:rPr>
+            </w:pPr>
+            <w:r>
+              <w:rPr>
+                <w:color w:val="0F243E"/>
+                <w:sz w:val="20"/>
+                <w:szCs w:val="20"/>
+              </w:rPr>
+              <w:t>The Verification will be Preformed after every 5-10 Minutes to verify the user</w:t>
+            </w:r>
+          </w:p>
+        </w:tc>
+      </w:tr>
+      <w:tr>
+        <w:trPr>
+          <w:trHeight w:val="693"/>
+        </w:trPr>
+        <w:tc>
+          <w:tcPr>
+            <w:tcW w:w="1485" w:type="dxa"/>
+            <w:gridSpan w:val="2"/>
+            <w:tcBorders>
+              <w:top w:val="single" w:sz="8" w:space="0" w:color="000000"/>
+              <w:left w:val="single" w:sz="12" w:space="0" w:color="000000"/>
+              <w:bottom w:val="single" w:sz="8" w:space="0" w:color="000000"/>
+              <w:right w:val="single" w:sz="8" w:space="0" w:color="000000"/>
+            </w:tcBorders>
+            <w:tcMar>
+              <w:top w:w="12" w:type="dxa"/>
+              <w:left w:w="35" w:type="dxa"/>
+              <w:bottom w:w="0" w:type="dxa"/>
+              <w:right w:w="35" w:type="dxa"/>
+            </w:tcMar>
+          </w:tcPr>
+          <w:p>
+            <w:pPr>
+              <w:spacing w:after="0"/>
+              <w:rPr>
+                <w:b/>
+                <w:bCs/>
+                <w:color w:val="0F243E"/>
+                <w:sz w:val="20"/>
+                <w:szCs w:val="20"/>
+              </w:rPr>
+            </w:pPr>
+            <w:r>
+              <w:rPr>
+                <w:b/>
+                <w:bCs/>
+                <w:color w:val="0F243E"/>
+                <w:sz w:val="20"/>
+                <w:szCs w:val="20"/>
+              </w:rPr>
+              <w:t>Special</w:t>
+            </w:r>
+          </w:p>
+          <w:p>
+            <w:pPr>
+              <w:spacing w:after="0"/>
+              <w:rPr>
+                <w:b/>
+                <w:bCs/>
+                <w:color w:val="0F243E"/>
+                <w:sz w:val="20"/>
+                <w:szCs w:val="20"/>
+              </w:rPr>
+            </w:pPr>
+            <w:r>
+              <w:rPr>
+                <w:b/>
+                <w:bCs/>
+                <w:color w:val="0F243E"/>
+                <w:sz w:val="20"/>
+                <w:szCs w:val="20"/>
+              </w:rPr>
+              <w:t>Requirements:</w:t>
+            </w:r>
+          </w:p>
+        </w:tc>
+        <w:tc>
+          <w:tcPr>
+            <w:tcW w:w="7010" w:type="dxa"/>
+            <w:gridSpan w:val="3"/>
+            <w:tcBorders>
+              <w:top w:val="single" w:sz="8" w:space="0" w:color="000000"/>
+              <w:left w:val="single" w:sz="8" w:space="0" w:color="000000"/>
+              <w:bottom w:val="single" w:sz="8" w:space="0" w:color="000000"/>
+              <w:right w:val="single" w:sz="12" w:space="0" w:color="000000"/>
+            </w:tcBorders>
+            <w:tcMar>
+              <w:top w:w="12" w:type="dxa"/>
+              <w:left w:w="35" w:type="dxa"/>
+              <w:bottom w:w="0" w:type="dxa"/>
+              <w:right w:w="35" w:type="dxa"/>
+            </w:tcMar>
+          </w:tcPr>
+          <w:p>
+            <w:pPr>
+              <w:numPr>
+                <w:ilvl w:val="0"/>
+                <w:numId w:val="11"/>
+              </w:numPr>
+              <w:autoSpaceDE/>
+              <w:spacing w:after="0"/>
+              <w:jc w:val="left"/>
+              <w:rPr>
+                <w:color w:val="0F243E"/>
+                <w:sz w:val="20"/>
+                <w:szCs w:val="20"/>
+              </w:rPr>
+            </w:pPr>
+            <w:r>
+              <w:rPr>
+                <w:color w:val="0F243E"/>
+                <w:sz w:val="20"/>
+                <w:szCs w:val="20"/>
+              </w:rPr>
+              <w:t>Client  P</w:t>
+            </w:r>
+            <w:r>
+              <w:rPr>
+                <w:color w:val="0F243E"/>
+                <w:sz w:val="20"/>
+                <w:szCs w:val="20"/>
+              </w:rPr>
+              <w:t>er</w:t>
+            </w:r>
+            <w:r>
+              <w:rPr>
+                <w:color w:val="0F243E"/>
+                <w:sz w:val="20"/>
+                <w:szCs w:val="20"/>
+              </w:rPr>
+              <w:t xml:space="preserve">missions should be granted. </w:t>
+            </w:r>
+          </w:p>
+        </w:tc>
+      </w:tr>
     </w:tbl>
     <w:p>
       <w:pPr>
@@ -4006,7 +4197,6 @@
         <w:pStyle w:val="ListParagraph"/>
       </w:pPr>
       <w:r>
-        <w:lastRenderedPageBreak/>
         <w:t>4. View Dashbo</w:t>
       </w:r>
       <w:r>
@@ -6121,10 +6311,1462 @@
           </w:p>
         </w:tc>
       </w:tr>
+      <w:tr>
+        <w:trPr>
+          <w:trHeight w:val="693"/>
+        </w:trPr>
+        <w:tc>
+          <w:tcPr>
+            <w:tcW w:w="1485" w:type="dxa"/>
+            <w:gridSpan w:val="2"/>
+            <w:tcBorders>
+              <w:top w:val="single" w:sz="8" w:space="0" w:color="000000"/>
+              <w:left w:val="single" w:sz="12" w:space="0" w:color="000000"/>
+              <w:bottom w:val="single" w:sz="8" w:space="0" w:color="000000"/>
+              <w:right w:val="single" w:sz="8" w:space="0" w:color="000000"/>
+            </w:tcBorders>
+            <w:tcMar>
+              <w:top w:w="12" w:type="dxa"/>
+              <w:left w:w="35" w:type="dxa"/>
+              <w:bottom w:w="0" w:type="dxa"/>
+              <w:right w:w="35" w:type="dxa"/>
+            </w:tcMar>
+          </w:tcPr>
+          <w:p>
+            <w:pPr>
+              <w:spacing w:after="0"/>
+              <w:rPr>
+                <w:b/>
+                <w:bCs/>
+                <w:color w:val="0F243E"/>
+                <w:sz w:val="20"/>
+                <w:szCs w:val="20"/>
+              </w:rPr>
+            </w:pPr>
+            <w:r>
+              <w:rPr>
+                <w:b/>
+                <w:bCs/>
+                <w:color w:val="0F243E"/>
+                <w:sz w:val="20"/>
+                <w:szCs w:val="20"/>
+              </w:rPr>
+              <w:t xml:space="preserve">Includes </w:t>
+            </w:r>
+          </w:p>
+        </w:tc>
+        <w:tc>
+          <w:tcPr>
+            <w:tcW w:w="7010" w:type="dxa"/>
+            <w:gridSpan w:val="3"/>
+            <w:tcBorders>
+              <w:top w:val="single" w:sz="8" w:space="0" w:color="000000"/>
+              <w:left w:val="single" w:sz="8" w:space="0" w:color="000000"/>
+              <w:bottom w:val="single" w:sz="8" w:space="0" w:color="000000"/>
+              <w:right w:val="single" w:sz="12" w:space="0" w:color="000000"/>
+            </w:tcBorders>
+            <w:tcMar>
+              <w:top w:w="12" w:type="dxa"/>
+              <w:left w:w="35" w:type="dxa"/>
+              <w:bottom w:w="0" w:type="dxa"/>
+              <w:right w:w="35" w:type="dxa"/>
+            </w:tcMar>
+          </w:tcPr>
+          <w:p>
+            <w:pPr>
+              <w:numPr>
+                <w:ilvl w:val="0"/>
+                <w:numId w:val="11"/>
+              </w:numPr>
+              <w:autoSpaceDE/>
+              <w:spacing w:after="0"/>
+              <w:jc w:val="left"/>
+              <w:rPr>
+                <w:color w:val="0F243E"/>
+                <w:sz w:val="20"/>
+                <w:szCs w:val="20"/>
+              </w:rPr>
+            </w:pPr>
+            <w:r>
+              <w:rPr>
+                <w:color w:val="0F243E"/>
+                <w:sz w:val="20"/>
+                <w:szCs w:val="20"/>
+              </w:rPr>
+              <w:t xml:space="preserve">Publish Result </w:t>
+            </w:r>
+          </w:p>
+        </w:tc>
+      </w:tr>
+    </w:tbl>
+    <w:p/>
+    <w:p/>
+    <w:p>
+      <w:pPr>
+        <w:pStyle w:val="ListParagraph"/>
+        <w:numPr>
+          <w:ilvl w:val="0"/>
+          <w:numId w:val="14"/>
+        </w:numPr>
+      </w:pPr>
+      <w:r>
+        <w:lastRenderedPageBreak/>
+        <w:t xml:space="preserve">Conduct Exam </w:t>
+      </w:r>
+    </w:p>
+    <w:tbl>
+      <w:tblPr>
+        <w:tblW w:w="8495" w:type="dxa"/>
+        <w:tblCellMar>
+          <w:left w:w="0" w:type="dxa"/>
+          <w:right w:w="0" w:type="dxa"/>
+        </w:tblCellMar>
+        <w:tblLook w:val="04A0" w:firstRow="1" w:lastRow="0" w:firstColumn="1" w:lastColumn="0" w:noHBand="0" w:noVBand="1"/>
+      </w:tblPr>
+      <w:tblGrid>
+        <w:gridCol w:w="1401"/>
+        <w:gridCol w:w="84"/>
+        <w:gridCol w:w="2060"/>
+        <w:gridCol w:w="1980"/>
+        <w:gridCol w:w="2970"/>
+      </w:tblGrid>
+      <w:tr>
+        <w:trPr>
+          <w:trHeight w:val="77"/>
+        </w:trPr>
+        <w:tc>
+          <w:tcPr>
+            <w:tcW w:w="1401" w:type="dxa"/>
+            <w:tcBorders>
+              <w:top w:val="single" w:sz="12" w:space="0" w:color="000000"/>
+              <w:left w:val="single" w:sz="12" w:space="0" w:color="000000"/>
+              <w:bottom w:val="single" w:sz="8" w:space="0" w:color="000000"/>
+              <w:right w:val="single" w:sz="8" w:space="0" w:color="000000"/>
+            </w:tcBorders>
+            <w:shd w:val="clear" w:color="auto" w:fill="F2F2F2"/>
+            <w:tcMar>
+              <w:top w:w="12" w:type="dxa"/>
+              <w:left w:w="35" w:type="dxa"/>
+              <w:bottom w:w="0" w:type="dxa"/>
+              <w:right w:w="35" w:type="dxa"/>
+            </w:tcMar>
+            <w:hideMark/>
+          </w:tcPr>
+          <w:p>
+            <w:pPr>
+              <w:spacing w:after="0"/>
+              <w:rPr>
+                <w:color w:val="0F243E"/>
+                <w:sz w:val="20"/>
+                <w:szCs w:val="20"/>
+              </w:rPr>
+            </w:pPr>
+            <w:r>
+              <w:rPr>
+                <w:b/>
+                <w:bCs/>
+                <w:color w:val="0F243E"/>
+                <w:sz w:val="20"/>
+                <w:szCs w:val="20"/>
+              </w:rPr>
+              <w:t>Use Case ID:</w:t>
+            </w:r>
+          </w:p>
+        </w:tc>
+        <w:tc>
+          <w:tcPr>
+            <w:tcW w:w="7094" w:type="dxa"/>
+            <w:gridSpan w:val="4"/>
+            <w:tcBorders>
+              <w:top w:val="single" w:sz="12" w:space="0" w:color="000000"/>
+              <w:left w:val="single" w:sz="8" w:space="0" w:color="000000"/>
+              <w:bottom w:val="single" w:sz="8" w:space="0" w:color="000000"/>
+              <w:right w:val="single" w:sz="12" w:space="0" w:color="000000"/>
+            </w:tcBorders>
+            <w:shd w:val="clear" w:color="auto" w:fill="F2F2F2"/>
+            <w:tcMar>
+              <w:top w:w="12" w:type="dxa"/>
+              <w:left w:w="35" w:type="dxa"/>
+              <w:bottom w:w="0" w:type="dxa"/>
+              <w:right w:w="35" w:type="dxa"/>
+            </w:tcMar>
+            <w:hideMark/>
+          </w:tcPr>
+          <w:p>
+            <w:pPr>
+              <w:spacing w:after="0"/>
+              <w:rPr>
+                <w:color w:val="0F243E"/>
+                <w:sz w:val="20"/>
+                <w:szCs w:val="20"/>
+              </w:rPr>
+            </w:pPr>
+            <w:r>
+              <w:rPr>
+                <w:color w:val="0F243E"/>
+                <w:sz w:val="20"/>
+                <w:szCs w:val="20"/>
+              </w:rPr>
+              <w:t>UC -0</w:t>
+            </w:r>
+            <w:r>
+              <w:rPr>
+                <w:color w:val="0F243E"/>
+                <w:sz w:val="20"/>
+                <w:szCs w:val="20"/>
+              </w:rPr>
+              <w:t>6</w:t>
+            </w:r>
+          </w:p>
+        </w:tc>
+      </w:tr>
+      <w:tr>
+        <w:trPr>
+          <w:trHeight w:val="154"/>
+        </w:trPr>
+        <w:tc>
+          <w:tcPr>
+            <w:tcW w:w="1401" w:type="dxa"/>
+            <w:tcBorders>
+              <w:top w:val="single" w:sz="8" w:space="0" w:color="000000"/>
+              <w:left w:val="single" w:sz="12" w:space="0" w:color="000000"/>
+              <w:bottom w:val="single" w:sz="8" w:space="0" w:color="000000"/>
+              <w:right w:val="single" w:sz="8" w:space="0" w:color="000000"/>
+            </w:tcBorders>
+            <w:shd w:val="clear" w:color="auto" w:fill="F2F2F2"/>
+            <w:tcMar>
+              <w:top w:w="12" w:type="dxa"/>
+              <w:left w:w="35" w:type="dxa"/>
+              <w:bottom w:w="0" w:type="dxa"/>
+              <w:right w:w="35" w:type="dxa"/>
+            </w:tcMar>
+            <w:hideMark/>
+          </w:tcPr>
+          <w:p>
+            <w:pPr>
+              <w:spacing w:after="0"/>
+              <w:rPr>
+                <w:color w:val="0F243E"/>
+                <w:sz w:val="20"/>
+                <w:szCs w:val="20"/>
+              </w:rPr>
+            </w:pPr>
+            <w:r>
+              <w:rPr>
+                <w:b/>
+                <w:bCs/>
+                <w:color w:val="0F243E"/>
+                <w:sz w:val="20"/>
+                <w:szCs w:val="20"/>
+              </w:rPr>
+              <w:t>Use Case Name:</w:t>
+            </w:r>
+          </w:p>
+        </w:tc>
+        <w:tc>
+          <w:tcPr>
+            <w:tcW w:w="7094" w:type="dxa"/>
+            <w:gridSpan w:val="4"/>
+            <w:tcBorders>
+              <w:top w:val="single" w:sz="8" w:space="0" w:color="000000"/>
+              <w:left w:val="single" w:sz="8" w:space="0" w:color="000000"/>
+              <w:bottom w:val="single" w:sz="8" w:space="0" w:color="000000"/>
+              <w:right w:val="single" w:sz="12" w:space="0" w:color="000000"/>
+            </w:tcBorders>
+            <w:shd w:val="clear" w:color="auto" w:fill="F2F2F2"/>
+            <w:tcMar>
+              <w:top w:w="12" w:type="dxa"/>
+              <w:left w:w="35" w:type="dxa"/>
+              <w:bottom w:w="0" w:type="dxa"/>
+              <w:right w:w="35" w:type="dxa"/>
+            </w:tcMar>
+            <w:hideMark/>
+          </w:tcPr>
+          <w:p>
+            <w:r>
+              <w:t>Conduct Exam</w:t>
+            </w:r>
+            <w:r>
+              <w:t xml:space="preserve"> </w:t>
+            </w:r>
+          </w:p>
+        </w:tc>
+      </w:tr>
+      <w:tr>
+        <w:trPr>
+          <w:trHeight w:val="77"/>
+        </w:trPr>
+        <w:tc>
+          <w:tcPr>
+            <w:tcW w:w="1401" w:type="dxa"/>
+            <w:tcBorders>
+              <w:top w:val="single" w:sz="8" w:space="0" w:color="000000"/>
+              <w:left w:val="single" w:sz="12" w:space="0" w:color="000000"/>
+              <w:bottom w:val="single" w:sz="8" w:space="0" w:color="000000"/>
+              <w:right w:val="single" w:sz="8" w:space="0" w:color="000000"/>
+            </w:tcBorders>
+            <w:shd w:val="clear" w:color="auto" w:fill="F2F2F2"/>
+            <w:tcMar>
+              <w:top w:w="12" w:type="dxa"/>
+              <w:left w:w="35" w:type="dxa"/>
+              <w:bottom w:w="0" w:type="dxa"/>
+              <w:right w:w="35" w:type="dxa"/>
+            </w:tcMar>
+            <w:hideMark/>
+          </w:tcPr>
+          <w:p>
+            <w:pPr>
+              <w:spacing w:after="0"/>
+              <w:rPr>
+                <w:color w:val="0F243E"/>
+                <w:sz w:val="20"/>
+                <w:szCs w:val="20"/>
+              </w:rPr>
+            </w:pPr>
+            <w:r>
+              <w:rPr>
+                <w:b/>
+                <w:bCs/>
+                <w:color w:val="0F243E"/>
+                <w:sz w:val="20"/>
+                <w:szCs w:val="20"/>
+              </w:rPr>
+              <w:t>Created By:</w:t>
+            </w:r>
+          </w:p>
+        </w:tc>
+        <w:tc>
+          <w:tcPr>
+            <w:tcW w:w="2144" w:type="dxa"/>
+            <w:gridSpan w:val="2"/>
+            <w:tcBorders>
+              <w:top w:val="single" w:sz="8" w:space="0" w:color="000000"/>
+              <w:left w:val="single" w:sz="8" w:space="0" w:color="000000"/>
+              <w:bottom w:val="single" w:sz="8" w:space="0" w:color="000000"/>
+              <w:right w:val="single" w:sz="8" w:space="0" w:color="000000"/>
+            </w:tcBorders>
+            <w:shd w:val="clear" w:color="auto" w:fill="F2F2F2"/>
+            <w:tcMar>
+              <w:top w:w="12" w:type="dxa"/>
+              <w:left w:w="35" w:type="dxa"/>
+              <w:bottom w:w="0" w:type="dxa"/>
+              <w:right w:w="35" w:type="dxa"/>
+            </w:tcMar>
+            <w:hideMark/>
+          </w:tcPr>
+          <w:p>
+            <w:pPr>
+              <w:rPr>
+                <w:color w:val="0F243E"/>
+                <w:sz w:val="20"/>
+                <w:szCs w:val="20"/>
+              </w:rPr>
+            </w:pPr>
+            <w:r>
+              <w:rPr>
+                <w:color w:val="0F243E"/>
+                <w:sz w:val="20"/>
+                <w:szCs w:val="20"/>
+              </w:rPr>
+              <w:t>Zaeem Asghar</w:t>
+            </w:r>
+          </w:p>
+        </w:tc>
+        <w:tc>
+          <w:tcPr>
+            <w:tcW w:w="1980" w:type="dxa"/>
+            <w:tcBorders>
+              <w:top w:val="single" w:sz="8" w:space="0" w:color="000000"/>
+              <w:left w:val="single" w:sz="8" w:space="0" w:color="000000"/>
+              <w:bottom w:val="single" w:sz="8" w:space="0" w:color="000000"/>
+              <w:right w:val="single" w:sz="8" w:space="0" w:color="000000"/>
+            </w:tcBorders>
+            <w:shd w:val="clear" w:color="auto" w:fill="F2F2F2"/>
+            <w:tcMar>
+              <w:top w:w="12" w:type="dxa"/>
+              <w:left w:w="35" w:type="dxa"/>
+              <w:bottom w:w="0" w:type="dxa"/>
+              <w:right w:w="35" w:type="dxa"/>
+            </w:tcMar>
+            <w:hideMark/>
+          </w:tcPr>
+          <w:p>
+            <w:pPr>
+              <w:spacing w:after="0"/>
+              <w:rPr>
+                <w:color w:val="0F243E"/>
+                <w:sz w:val="20"/>
+                <w:szCs w:val="20"/>
+              </w:rPr>
+            </w:pPr>
+            <w:r>
+              <w:rPr>
+                <w:b/>
+                <w:bCs/>
+                <w:color w:val="0F243E"/>
+                <w:sz w:val="20"/>
+                <w:szCs w:val="20"/>
+              </w:rPr>
+              <w:t>Last Updated By:</w:t>
+            </w:r>
+          </w:p>
+        </w:tc>
+        <w:tc>
+          <w:tcPr>
+            <w:tcW w:w="2970" w:type="dxa"/>
+            <w:tcBorders>
+              <w:top w:val="single" w:sz="8" w:space="0" w:color="000000"/>
+              <w:left w:val="single" w:sz="8" w:space="0" w:color="000000"/>
+              <w:bottom w:val="single" w:sz="8" w:space="0" w:color="000000"/>
+              <w:right w:val="single" w:sz="12" w:space="0" w:color="000000"/>
+            </w:tcBorders>
+            <w:shd w:val="clear" w:color="auto" w:fill="F2F2F2"/>
+            <w:tcMar>
+              <w:top w:w="12" w:type="dxa"/>
+              <w:left w:w="35" w:type="dxa"/>
+              <w:bottom w:w="0" w:type="dxa"/>
+              <w:right w:w="35" w:type="dxa"/>
+            </w:tcMar>
+            <w:hideMark/>
+          </w:tcPr>
+          <w:p>
+            <w:pPr>
+              <w:rPr>
+                <w:color w:val="0F243E"/>
+                <w:sz w:val="20"/>
+                <w:szCs w:val="20"/>
+              </w:rPr>
+            </w:pPr>
+          </w:p>
+        </w:tc>
+      </w:tr>
+      <w:tr>
+        <w:trPr>
+          <w:trHeight w:val="77"/>
+        </w:trPr>
+        <w:tc>
+          <w:tcPr>
+            <w:tcW w:w="1401" w:type="dxa"/>
+            <w:tcBorders>
+              <w:top w:val="single" w:sz="8" w:space="0" w:color="000000"/>
+              <w:left w:val="single" w:sz="12" w:space="0" w:color="000000"/>
+              <w:bottom w:val="single" w:sz="8" w:space="0" w:color="000000"/>
+              <w:right w:val="single" w:sz="8" w:space="0" w:color="000000"/>
+            </w:tcBorders>
+            <w:shd w:val="clear" w:color="auto" w:fill="F2F2F2"/>
+            <w:tcMar>
+              <w:top w:w="12" w:type="dxa"/>
+              <w:left w:w="35" w:type="dxa"/>
+              <w:bottom w:w="0" w:type="dxa"/>
+              <w:right w:w="35" w:type="dxa"/>
+            </w:tcMar>
+            <w:hideMark/>
+          </w:tcPr>
+          <w:p>
+            <w:pPr>
+              <w:spacing w:after="0"/>
+              <w:rPr>
+                <w:color w:val="0F243E"/>
+                <w:sz w:val="20"/>
+                <w:szCs w:val="20"/>
+              </w:rPr>
+            </w:pPr>
+            <w:r>
+              <w:rPr>
+                <w:b/>
+                <w:bCs/>
+                <w:color w:val="0F243E"/>
+                <w:sz w:val="20"/>
+                <w:szCs w:val="20"/>
+              </w:rPr>
+              <w:t>Date Created:</w:t>
+            </w:r>
+          </w:p>
+        </w:tc>
+        <w:tc>
+          <w:tcPr>
+            <w:tcW w:w="2144" w:type="dxa"/>
+            <w:gridSpan w:val="2"/>
+            <w:tcBorders>
+              <w:top w:val="single" w:sz="8" w:space="0" w:color="000000"/>
+              <w:left w:val="single" w:sz="8" w:space="0" w:color="000000"/>
+              <w:bottom w:val="single" w:sz="8" w:space="0" w:color="000000"/>
+              <w:right w:val="single" w:sz="8" w:space="0" w:color="000000"/>
+            </w:tcBorders>
+            <w:shd w:val="clear" w:color="auto" w:fill="F2F2F2"/>
+            <w:tcMar>
+              <w:top w:w="12" w:type="dxa"/>
+              <w:left w:w="35" w:type="dxa"/>
+              <w:bottom w:w="0" w:type="dxa"/>
+              <w:right w:w="35" w:type="dxa"/>
+            </w:tcMar>
+            <w:hideMark/>
+          </w:tcPr>
+          <w:p>
+            <w:pPr>
+              <w:rPr>
+                <w:color w:val="0F243E"/>
+                <w:sz w:val="20"/>
+                <w:szCs w:val="20"/>
+              </w:rPr>
+            </w:pPr>
+          </w:p>
+        </w:tc>
+        <w:tc>
+          <w:tcPr>
+            <w:tcW w:w="1980" w:type="dxa"/>
+            <w:tcBorders>
+              <w:top w:val="single" w:sz="8" w:space="0" w:color="000000"/>
+              <w:left w:val="single" w:sz="8" w:space="0" w:color="000000"/>
+              <w:bottom w:val="single" w:sz="8" w:space="0" w:color="000000"/>
+              <w:right w:val="single" w:sz="8" w:space="0" w:color="000000"/>
+            </w:tcBorders>
+            <w:shd w:val="clear" w:color="auto" w:fill="F2F2F2"/>
+            <w:tcMar>
+              <w:top w:w="12" w:type="dxa"/>
+              <w:left w:w="35" w:type="dxa"/>
+              <w:bottom w:w="0" w:type="dxa"/>
+              <w:right w:w="35" w:type="dxa"/>
+            </w:tcMar>
+            <w:hideMark/>
+          </w:tcPr>
+          <w:p>
+            <w:pPr>
+              <w:spacing w:after="0"/>
+              <w:rPr>
+                <w:color w:val="0F243E"/>
+                <w:sz w:val="20"/>
+                <w:szCs w:val="20"/>
+              </w:rPr>
+            </w:pPr>
+            <w:r>
+              <w:rPr>
+                <w:b/>
+                <w:bCs/>
+                <w:color w:val="0F243E"/>
+                <w:sz w:val="20"/>
+                <w:szCs w:val="20"/>
+              </w:rPr>
+              <w:t>Last Revision Date:</w:t>
+            </w:r>
+          </w:p>
+        </w:tc>
+        <w:tc>
+          <w:tcPr>
+            <w:tcW w:w="2970" w:type="dxa"/>
+            <w:tcBorders>
+              <w:top w:val="single" w:sz="8" w:space="0" w:color="000000"/>
+              <w:left w:val="single" w:sz="8" w:space="0" w:color="000000"/>
+              <w:bottom w:val="single" w:sz="8" w:space="0" w:color="000000"/>
+              <w:right w:val="single" w:sz="12" w:space="0" w:color="000000"/>
+            </w:tcBorders>
+            <w:shd w:val="clear" w:color="auto" w:fill="F2F2F2"/>
+            <w:tcMar>
+              <w:top w:w="12" w:type="dxa"/>
+              <w:left w:w="35" w:type="dxa"/>
+              <w:bottom w:w="0" w:type="dxa"/>
+              <w:right w:w="35" w:type="dxa"/>
+            </w:tcMar>
+            <w:hideMark/>
+          </w:tcPr>
+          <w:p>
+            <w:pPr>
+              <w:rPr>
+                <w:color w:val="0F243E"/>
+                <w:sz w:val="20"/>
+                <w:szCs w:val="20"/>
+              </w:rPr>
+            </w:pPr>
+          </w:p>
+        </w:tc>
+      </w:tr>
+      <w:tr>
+        <w:trPr>
+          <w:trHeight w:val="462"/>
+        </w:trPr>
+        <w:tc>
+          <w:tcPr>
+            <w:tcW w:w="1485" w:type="dxa"/>
+            <w:gridSpan w:val="2"/>
+            <w:tcBorders>
+              <w:top w:val="single" w:sz="8" w:space="0" w:color="000000"/>
+              <w:left w:val="single" w:sz="12" w:space="0" w:color="000000"/>
+              <w:bottom w:val="single" w:sz="8" w:space="0" w:color="000000"/>
+              <w:right w:val="single" w:sz="8" w:space="0" w:color="000000"/>
+            </w:tcBorders>
+            <w:tcMar>
+              <w:top w:w="12" w:type="dxa"/>
+              <w:left w:w="35" w:type="dxa"/>
+              <w:bottom w:w="0" w:type="dxa"/>
+              <w:right w:w="35" w:type="dxa"/>
+            </w:tcMar>
+            <w:hideMark/>
+          </w:tcPr>
+          <w:p>
+            <w:pPr>
+              <w:spacing w:after="0"/>
+              <w:rPr>
+                <w:color w:val="0F243E"/>
+                <w:sz w:val="20"/>
+                <w:szCs w:val="20"/>
+              </w:rPr>
+            </w:pPr>
+            <w:r>
+              <w:rPr>
+                <w:b/>
+                <w:bCs/>
+                <w:color w:val="0F243E"/>
+                <w:sz w:val="20"/>
+                <w:szCs w:val="20"/>
+              </w:rPr>
+              <w:t>Actors:</w:t>
+            </w:r>
+          </w:p>
+        </w:tc>
+        <w:tc>
+          <w:tcPr>
+            <w:tcW w:w="7010" w:type="dxa"/>
+            <w:gridSpan w:val="3"/>
+            <w:tcBorders>
+              <w:top w:val="single" w:sz="8" w:space="0" w:color="000000"/>
+              <w:left w:val="single" w:sz="8" w:space="0" w:color="000000"/>
+              <w:bottom w:val="single" w:sz="8" w:space="0" w:color="000000"/>
+              <w:right w:val="single" w:sz="12" w:space="0" w:color="000000"/>
+            </w:tcBorders>
+            <w:tcMar>
+              <w:top w:w="12" w:type="dxa"/>
+              <w:left w:w="35" w:type="dxa"/>
+              <w:bottom w:w="0" w:type="dxa"/>
+              <w:right w:w="35" w:type="dxa"/>
+            </w:tcMar>
+            <w:hideMark/>
+          </w:tcPr>
+          <w:p>
+            <w:pPr>
+              <w:spacing w:after="0"/>
+              <w:rPr>
+                <w:color w:val="0F243E"/>
+                <w:sz w:val="20"/>
+                <w:szCs w:val="20"/>
+              </w:rPr>
+            </w:pPr>
+            <w:r>
+              <w:rPr>
+                <w:color w:val="0F243E"/>
+                <w:sz w:val="20"/>
+                <w:szCs w:val="20"/>
+              </w:rPr>
+              <w:t>Student, System</w:t>
+            </w:r>
+            <w:r>
+              <w:rPr>
+                <w:color w:val="0F243E"/>
+                <w:sz w:val="20"/>
+                <w:szCs w:val="20"/>
+              </w:rPr>
+              <w:t>, Admin</w:t>
+            </w:r>
+          </w:p>
+        </w:tc>
+      </w:tr>
+      <w:tr>
+        <w:trPr>
+          <w:trHeight w:val="85"/>
+        </w:trPr>
+        <w:tc>
+          <w:tcPr>
+            <w:tcW w:w="1485" w:type="dxa"/>
+            <w:gridSpan w:val="2"/>
+            <w:tcBorders>
+              <w:top w:val="single" w:sz="8" w:space="0" w:color="000000"/>
+              <w:left w:val="single" w:sz="12" w:space="0" w:color="000000"/>
+              <w:bottom w:val="single" w:sz="8" w:space="0" w:color="000000"/>
+              <w:right w:val="single" w:sz="8" w:space="0" w:color="000000"/>
+            </w:tcBorders>
+            <w:tcMar>
+              <w:top w:w="12" w:type="dxa"/>
+              <w:left w:w="35" w:type="dxa"/>
+              <w:bottom w:w="0" w:type="dxa"/>
+              <w:right w:w="35" w:type="dxa"/>
+            </w:tcMar>
+            <w:hideMark/>
+          </w:tcPr>
+          <w:p>
+            <w:pPr>
+              <w:spacing w:after="0"/>
+              <w:rPr>
+                <w:color w:val="0F243E"/>
+                <w:sz w:val="20"/>
+                <w:szCs w:val="20"/>
+              </w:rPr>
+            </w:pPr>
+            <w:r>
+              <w:rPr>
+                <w:b/>
+                <w:bCs/>
+                <w:color w:val="0F243E"/>
+                <w:sz w:val="20"/>
+                <w:szCs w:val="20"/>
+              </w:rPr>
+              <w:t>Description:</w:t>
+            </w:r>
+          </w:p>
+        </w:tc>
+        <w:tc>
+          <w:tcPr>
+            <w:tcW w:w="7010" w:type="dxa"/>
+            <w:gridSpan w:val="3"/>
+            <w:tcBorders>
+              <w:top w:val="single" w:sz="8" w:space="0" w:color="000000"/>
+              <w:left w:val="single" w:sz="8" w:space="0" w:color="000000"/>
+              <w:bottom w:val="single" w:sz="8" w:space="0" w:color="000000"/>
+              <w:right w:val="single" w:sz="12" w:space="0" w:color="000000"/>
+            </w:tcBorders>
+            <w:tcMar>
+              <w:top w:w="12" w:type="dxa"/>
+              <w:left w:w="35" w:type="dxa"/>
+              <w:bottom w:w="0" w:type="dxa"/>
+              <w:right w:w="35" w:type="dxa"/>
+            </w:tcMar>
+            <w:hideMark/>
+          </w:tcPr>
+          <w:p>
+            <w:pPr>
+              <w:spacing w:after="0"/>
+              <w:rPr>
+                <w:color w:val="0F243E"/>
+                <w:sz w:val="20"/>
+                <w:szCs w:val="20"/>
+              </w:rPr>
+            </w:pPr>
+            <w:r>
+              <w:rPr>
+                <w:color w:val="0F243E"/>
+                <w:sz w:val="20"/>
+                <w:szCs w:val="20"/>
+              </w:rPr>
+              <w:t>The Exam will be conducted.</w:t>
+            </w:r>
+            <w:r>
+              <w:rPr>
+                <w:color w:val="0F243E"/>
+                <w:sz w:val="20"/>
+                <w:szCs w:val="20"/>
+              </w:rPr>
+              <w:t xml:space="preserve"> </w:t>
+            </w:r>
+          </w:p>
+        </w:tc>
+      </w:tr>
+      <w:tr>
+        <w:trPr>
+          <w:trHeight w:val="308"/>
+        </w:trPr>
+        <w:tc>
+          <w:tcPr>
+            <w:tcW w:w="1485" w:type="dxa"/>
+            <w:gridSpan w:val="2"/>
+            <w:tcBorders>
+              <w:top w:val="single" w:sz="8" w:space="0" w:color="000000"/>
+              <w:left w:val="single" w:sz="12" w:space="0" w:color="000000"/>
+              <w:bottom w:val="single" w:sz="8" w:space="0" w:color="000000"/>
+              <w:right w:val="single" w:sz="8" w:space="0" w:color="000000"/>
+            </w:tcBorders>
+            <w:tcMar>
+              <w:top w:w="12" w:type="dxa"/>
+              <w:left w:w="35" w:type="dxa"/>
+              <w:bottom w:w="0" w:type="dxa"/>
+              <w:right w:w="35" w:type="dxa"/>
+            </w:tcMar>
+            <w:hideMark/>
+          </w:tcPr>
+          <w:p>
+            <w:pPr>
+              <w:spacing w:after="0"/>
+              <w:rPr>
+                <w:color w:val="0F243E"/>
+                <w:sz w:val="20"/>
+                <w:szCs w:val="20"/>
+              </w:rPr>
+            </w:pPr>
+            <w:r>
+              <w:rPr>
+                <w:b/>
+                <w:bCs/>
+                <w:color w:val="0F243E"/>
+                <w:sz w:val="20"/>
+                <w:szCs w:val="20"/>
+              </w:rPr>
+              <w:t>Preconditions:</w:t>
+            </w:r>
+          </w:p>
+        </w:tc>
+        <w:tc>
+          <w:tcPr>
+            <w:tcW w:w="7010" w:type="dxa"/>
+            <w:gridSpan w:val="3"/>
+            <w:tcBorders>
+              <w:top w:val="single" w:sz="8" w:space="0" w:color="000000"/>
+              <w:left w:val="single" w:sz="8" w:space="0" w:color="000000"/>
+              <w:bottom w:val="single" w:sz="8" w:space="0" w:color="000000"/>
+              <w:right w:val="single" w:sz="12" w:space="0" w:color="000000"/>
+            </w:tcBorders>
+            <w:tcMar>
+              <w:top w:w="12" w:type="dxa"/>
+              <w:left w:w="35" w:type="dxa"/>
+              <w:bottom w:w="0" w:type="dxa"/>
+              <w:right w:w="35" w:type="dxa"/>
+            </w:tcMar>
+            <w:hideMark/>
+          </w:tcPr>
+          <w:p>
+            <w:pPr>
+              <w:pStyle w:val="ListParagraph"/>
+              <w:numPr>
+                <w:ilvl w:val="0"/>
+                <w:numId w:val="17"/>
+              </w:numPr>
+              <w:spacing w:after="0"/>
+              <w:rPr>
+                <w:color w:val="0F243E"/>
+                <w:sz w:val="20"/>
+                <w:szCs w:val="20"/>
+              </w:rPr>
+            </w:pPr>
+            <w:r>
+              <w:rPr>
+                <w:color w:val="0F243E"/>
+                <w:sz w:val="20"/>
+                <w:szCs w:val="20"/>
+              </w:rPr>
+              <w:t>Stable internet connection</w:t>
+            </w:r>
+          </w:p>
+          <w:p>
+            <w:pPr>
+              <w:pStyle w:val="ListParagraph"/>
+              <w:numPr>
+                <w:ilvl w:val="0"/>
+                <w:numId w:val="17"/>
+              </w:numPr>
+              <w:spacing w:after="0"/>
+              <w:rPr>
+                <w:color w:val="0F243E"/>
+                <w:sz w:val="20"/>
+                <w:szCs w:val="20"/>
+              </w:rPr>
+            </w:pPr>
+            <w:r>
+              <w:rPr>
+                <w:color w:val="0F243E"/>
+                <w:sz w:val="20"/>
+                <w:szCs w:val="20"/>
+              </w:rPr>
+              <w:t>The Students must be logged in to the System.</w:t>
+            </w:r>
+          </w:p>
+          <w:p>
+            <w:pPr>
+              <w:pStyle w:val="ListParagraph"/>
+              <w:numPr>
+                <w:ilvl w:val="0"/>
+                <w:numId w:val="17"/>
+              </w:numPr>
+              <w:spacing w:after="0"/>
+              <w:rPr>
+                <w:color w:val="0F243E"/>
+                <w:sz w:val="20"/>
+                <w:szCs w:val="20"/>
+              </w:rPr>
+            </w:pPr>
+            <w:r>
+              <w:rPr>
+                <w:color w:val="0F243E"/>
+                <w:sz w:val="20"/>
+                <w:szCs w:val="20"/>
+              </w:rPr>
+              <w:t>The Exam must be Scheduled.</w:t>
+            </w:r>
+          </w:p>
+          <w:p>
+            <w:pPr>
+              <w:pStyle w:val="ListParagraph"/>
+              <w:numPr>
+                <w:ilvl w:val="0"/>
+                <w:numId w:val="17"/>
+              </w:numPr>
+              <w:spacing w:after="0"/>
+              <w:rPr>
+                <w:color w:val="0F243E"/>
+                <w:sz w:val="20"/>
+                <w:szCs w:val="20"/>
+              </w:rPr>
+            </w:pPr>
+            <w:r>
+              <w:rPr>
+                <w:color w:val="0F243E"/>
+                <w:sz w:val="20"/>
+                <w:szCs w:val="20"/>
+              </w:rPr>
+              <w:t>Authentication must be performed.</w:t>
+            </w:r>
+          </w:p>
+          <w:p>
+            <w:pPr>
+              <w:pStyle w:val="ListParagraph"/>
+              <w:spacing w:after="0"/>
+              <w:rPr>
+                <w:color w:val="0F243E"/>
+                <w:sz w:val="20"/>
+                <w:szCs w:val="20"/>
+              </w:rPr>
+            </w:pPr>
+          </w:p>
+        </w:tc>
+      </w:tr>
+      <w:tr>
+        <w:trPr>
+          <w:trHeight w:val="539"/>
+        </w:trPr>
+        <w:tc>
+          <w:tcPr>
+            <w:tcW w:w="1485" w:type="dxa"/>
+            <w:gridSpan w:val="2"/>
+            <w:tcBorders>
+              <w:top w:val="single" w:sz="8" w:space="0" w:color="000000"/>
+              <w:left w:val="single" w:sz="12" w:space="0" w:color="000000"/>
+              <w:bottom w:val="single" w:sz="8" w:space="0" w:color="000000"/>
+              <w:right w:val="single" w:sz="8" w:space="0" w:color="000000"/>
+            </w:tcBorders>
+            <w:tcMar>
+              <w:top w:w="12" w:type="dxa"/>
+              <w:left w:w="35" w:type="dxa"/>
+              <w:bottom w:w="0" w:type="dxa"/>
+              <w:right w:w="35" w:type="dxa"/>
+            </w:tcMar>
+            <w:hideMark/>
+          </w:tcPr>
+          <w:p>
+            <w:pPr>
+              <w:spacing w:after="0"/>
+              <w:rPr>
+                <w:color w:val="0F243E"/>
+                <w:sz w:val="20"/>
+                <w:szCs w:val="20"/>
+              </w:rPr>
+            </w:pPr>
+            <w:r>
+              <w:rPr>
+                <w:b/>
+                <w:bCs/>
+                <w:color w:val="0F243E"/>
+                <w:sz w:val="20"/>
+                <w:szCs w:val="20"/>
+              </w:rPr>
+              <w:t>Postconditions:</w:t>
+            </w:r>
+          </w:p>
+        </w:tc>
+        <w:tc>
+          <w:tcPr>
+            <w:tcW w:w="7010" w:type="dxa"/>
+            <w:gridSpan w:val="3"/>
+            <w:tcBorders>
+              <w:top w:val="single" w:sz="8" w:space="0" w:color="000000"/>
+              <w:left w:val="single" w:sz="8" w:space="0" w:color="000000"/>
+              <w:bottom w:val="single" w:sz="8" w:space="0" w:color="000000"/>
+              <w:right w:val="single" w:sz="12" w:space="0" w:color="000000"/>
+            </w:tcBorders>
+            <w:tcMar>
+              <w:top w:w="12" w:type="dxa"/>
+              <w:left w:w="35" w:type="dxa"/>
+              <w:bottom w:w="0" w:type="dxa"/>
+              <w:right w:w="35" w:type="dxa"/>
+            </w:tcMar>
+            <w:hideMark/>
+          </w:tcPr>
+          <w:p>
+            <w:pPr>
+              <w:pStyle w:val="ListParagraph"/>
+              <w:numPr>
+                <w:ilvl w:val="0"/>
+                <w:numId w:val="9"/>
+              </w:numPr>
+              <w:autoSpaceDE/>
+              <w:spacing w:after="0"/>
+              <w:jc w:val="left"/>
+              <w:rPr>
+                <w:color w:val="0F243E"/>
+                <w:sz w:val="20"/>
+                <w:szCs w:val="20"/>
+              </w:rPr>
+            </w:pPr>
+            <w:r>
+              <w:rPr>
+                <w:color w:val="0F243E"/>
+                <w:sz w:val="20"/>
+                <w:szCs w:val="20"/>
+              </w:rPr>
+              <w:t>The student</w:t>
+            </w:r>
+            <w:r>
+              <w:rPr>
+                <w:color w:val="0F243E"/>
+                <w:sz w:val="20"/>
+                <w:szCs w:val="20"/>
+              </w:rPr>
+              <w:t>s will give their exams</w:t>
+            </w:r>
+            <w:r>
+              <w:rPr>
+                <w:color w:val="0F243E"/>
+                <w:sz w:val="20"/>
+                <w:szCs w:val="20"/>
+              </w:rPr>
+              <w:t>.</w:t>
+            </w:r>
+          </w:p>
+        </w:tc>
+      </w:tr>
+      <w:tr>
+        <w:trPr>
+          <w:trHeight w:val="1078"/>
+        </w:trPr>
+        <w:tc>
+          <w:tcPr>
+            <w:tcW w:w="1485" w:type="dxa"/>
+            <w:gridSpan w:val="2"/>
+            <w:tcBorders>
+              <w:top w:val="single" w:sz="8" w:space="0" w:color="000000"/>
+              <w:left w:val="single" w:sz="12" w:space="0" w:color="000000"/>
+              <w:bottom w:val="single" w:sz="8" w:space="0" w:color="000000"/>
+              <w:right w:val="single" w:sz="8" w:space="0" w:color="000000"/>
+            </w:tcBorders>
+            <w:tcMar>
+              <w:top w:w="12" w:type="dxa"/>
+              <w:left w:w="35" w:type="dxa"/>
+              <w:bottom w:w="0" w:type="dxa"/>
+              <w:right w:w="35" w:type="dxa"/>
+            </w:tcMar>
+            <w:hideMark/>
+          </w:tcPr>
+          <w:p>
+            <w:pPr>
+              <w:spacing w:after="0"/>
+              <w:rPr>
+                <w:color w:val="0F243E"/>
+                <w:sz w:val="20"/>
+                <w:szCs w:val="20"/>
+              </w:rPr>
+            </w:pPr>
+            <w:r>
+              <w:rPr>
+                <w:b/>
+                <w:bCs/>
+                <w:color w:val="0F243E"/>
+                <w:sz w:val="20"/>
+                <w:szCs w:val="20"/>
+              </w:rPr>
+              <w:t>Normal Flow:</w:t>
+            </w:r>
+          </w:p>
+        </w:tc>
+        <w:tc>
+          <w:tcPr>
+            <w:tcW w:w="7010" w:type="dxa"/>
+            <w:gridSpan w:val="3"/>
+            <w:tcBorders>
+              <w:top w:val="single" w:sz="8" w:space="0" w:color="000000"/>
+              <w:left w:val="single" w:sz="8" w:space="0" w:color="000000"/>
+              <w:bottom w:val="single" w:sz="8" w:space="0" w:color="000000"/>
+              <w:right w:val="single" w:sz="12" w:space="0" w:color="000000"/>
+            </w:tcBorders>
+            <w:tcMar>
+              <w:top w:w="12" w:type="dxa"/>
+              <w:left w:w="35" w:type="dxa"/>
+              <w:bottom w:w="0" w:type="dxa"/>
+              <w:right w:w="35" w:type="dxa"/>
+            </w:tcMar>
+            <w:hideMark/>
+          </w:tcPr>
+          <w:p>
+            <w:pPr>
+              <w:pStyle w:val="ListParagraph"/>
+              <w:numPr>
+                <w:ilvl w:val="0"/>
+                <w:numId w:val="9"/>
+              </w:numPr>
+              <w:spacing w:after="0"/>
+              <w:rPr>
+                <w:color w:val="0F243E"/>
+                <w:sz w:val="20"/>
+                <w:szCs w:val="20"/>
+              </w:rPr>
+            </w:pPr>
+            <w:r>
+              <w:rPr>
+                <w:color w:val="0F243E"/>
+                <w:sz w:val="20"/>
+                <w:szCs w:val="20"/>
+              </w:rPr>
+              <w:t>The Dashboard will redirect to the Exam page.</w:t>
+            </w:r>
+          </w:p>
+          <w:p>
+            <w:pPr>
+              <w:pStyle w:val="ListParagraph"/>
+              <w:numPr>
+                <w:ilvl w:val="0"/>
+                <w:numId w:val="9"/>
+              </w:numPr>
+              <w:spacing w:after="0"/>
+              <w:rPr>
+                <w:color w:val="0F243E"/>
+                <w:sz w:val="20"/>
+                <w:szCs w:val="20"/>
+              </w:rPr>
+            </w:pPr>
+            <w:r>
+              <w:rPr>
+                <w:color w:val="0F243E"/>
+                <w:sz w:val="20"/>
+                <w:szCs w:val="20"/>
+              </w:rPr>
+              <w:t>The Questions will be loaded.</w:t>
+            </w:r>
+          </w:p>
+          <w:p>
+            <w:pPr>
+              <w:pStyle w:val="ListParagraph"/>
+              <w:numPr>
+                <w:ilvl w:val="0"/>
+                <w:numId w:val="9"/>
+              </w:numPr>
+              <w:spacing w:after="0"/>
+              <w:rPr>
+                <w:color w:val="0F243E"/>
+                <w:sz w:val="20"/>
+                <w:szCs w:val="20"/>
+              </w:rPr>
+            </w:pPr>
+            <w:r>
+              <w:rPr>
+                <w:color w:val="0F243E"/>
+                <w:sz w:val="20"/>
+                <w:szCs w:val="20"/>
+              </w:rPr>
+              <w:t>The Timer will be started.</w:t>
+            </w:r>
+          </w:p>
+          <w:p>
+            <w:pPr>
+              <w:pStyle w:val="ListParagraph"/>
+              <w:numPr>
+                <w:ilvl w:val="0"/>
+                <w:numId w:val="9"/>
+              </w:numPr>
+              <w:spacing w:after="0"/>
+              <w:rPr>
+                <w:color w:val="0F243E"/>
+                <w:sz w:val="20"/>
+                <w:szCs w:val="20"/>
+              </w:rPr>
+            </w:pPr>
+            <w:r>
+              <w:rPr>
+                <w:color w:val="0F243E"/>
+                <w:sz w:val="20"/>
+                <w:szCs w:val="20"/>
+              </w:rPr>
+              <w:t>Authentication will be Started.</w:t>
+            </w:r>
+          </w:p>
+        </w:tc>
+      </w:tr>
+      <w:tr>
+        <w:trPr>
+          <w:trHeight w:val="693"/>
+        </w:trPr>
+        <w:tc>
+          <w:tcPr>
+            <w:tcW w:w="1485" w:type="dxa"/>
+            <w:gridSpan w:val="2"/>
+            <w:tcBorders>
+              <w:top w:val="single" w:sz="8" w:space="0" w:color="000000"/>
+              <w:left w:val="single" w:sz="12" w:space="0" w:color="000000"/>
+              <w:bottom w:val="single" w:sz="8" w:space="0" w:color="000000"/>
+              <w:right w:val="single" w:sz="8" w:space="0" w:color="000000"/>
+            </w:tcBorders>
+            <w:tcMar>
+              <w:top w:w="12" w:type="dxa"/>
+              <w:left w:w="35" w:type="dxa"/>
+              <w:bottom w:w="0" w:type="dxa"/>
+              <w:right w:w="35" w:type="dxa"/>
+            </w:tcMar>
+            <w:hideMark/>
+          </w:tcPr>
+          <w:p>
+            <w:pPr>
+              <w:spacing w:after="0"/>
+              <w:rPr>
+                <w:color w:val="0F243E"/>
+                <w:sz w:val="20"/>
+                <w:szCs w:val="20"/>
+              </w:rPr>
+            </w:pPr>
+            <w:r>
+              <w:rPr>
+                <w:b/>
+                <w:bCs/>
+                <w:color w:val="0F243E"/>
+                <w:sz w:val="20"/>
+                <w:szCs w:val="20"/>
+              </w:rPr>
+              <w:t>Exceptions:</w:t>
+            </w:r>
+          </w:p>
+        </w:tc>
+        <w:tc>
+          <w:tcPr>
+            <w:tcW w:w="7010" w:type="dxa"/>
+            <w:gridSpan w:val="3"/>
+            <w:tcBorders>
+              <w:top w:val="single" w:sz="8" w:space="0" w:color="000000"/>
+              <w:left w:val="single" w:sz="8" w:space="0" w:color="000000"/>
+              <w:bottom w:val="single" w:sz="8" w:space="0" w:color="000000"/>
+              <w:right w:val="single" w:sz="12" w:space="0" w:color="000000"/>
+            </w:tcBorders>
+            <w:tcMar>
+              <w:top w:w="12" w:type="dxa"/>
+              <w:left w:w="35" w:type="dxa"/>
+              <w:bottom w:w="0" w:type="dxa"/>
+              <w:right w:w="35" w:type="dxa"/>
+            </w:tcMar>
+            <w:hideMark/>
+          </w:tcPr>
+          <w:p>
+            <w:pPr>
+              <w:numPr>
+                <w:ilvl w:val="0"/>
+                <w:numId w:val="11"/>
+              </w:numPr>
+              <w:autoSpaceDE/>
+              <w:spacing w:after="0"/>
+              <w:jc w:val="left"/>
+              <w:rPr>
+                <w:color w:val="0F243E"/>
+                <w:sz w:val="20"/>
+                <w:szCs w:val="20"/>
+              </w:rPr>
+            </w:pPr>
+            <w:r>
+              <w:rPr>
+                <w:color w:val="0F243E"/>
+                <w:sz w:val="20"/>
+                <w:szCs w:val="20"/>
+              </w:rPr>
+              <w:t>In case</w:t>
+            </w:r>
+            <w:r>
+              <w:rPr>
+                <w:color w:val="0F243E"/>
+                <w:sz w:val="20"/>
+                <w:szCs w:val="20"/>
+              </w:rPr>
+              <w:t xml:space="preserve"> the verification fails it will perform twice if fails again the Message will be sent and the video recording will be started</w:t>
+            </w:r>
+            <w:r>
+              <w:rPr>
+                <w:color w:val="0F243E"/>
+                <w:sz w:val="20"/>
+                <w:szCs w:val="20"/>
+              </w:rPr>
+              <w:t>.</w:t>
+            </w:r>
+          </w:p>
+          <w:p>
+            <w:pPr>
+              <w:autoSpaceDE/>
+              <w:spacing w:after="0"/>
+              <w:jc w:val="left"/>
+              <w:rPr>
+                <w:color w:val="0F243E"/>
+                <w:sz w:val="20"/>
+                <w:szCs w:val="20"/>
+              </w:rPr>
+            </w:pPr>
+            <w:r>
+              <w:rPr>
+                <w:color w:val="0F243E"/>
+                <w:sz w:val="20"/>
+                <w:szCs w:val="20"/>
+              </w:rPr>
+              <w:t xml:space="preserve"> </w:t>
+            </w:r>
+            <w:r>
+              <w:rPr>
+                <w:color w:val="0F243E"/>
+                <w:sz w:val="20"/>
+                <w:szCs w:val="20"/>
+              </w:rPr>
+              <w:t xml:space="preserve"> </w:t>
+            </w:r>
+          </w:p>
+        </w:tc>
+      </w:tr>
+      <w:tr>
+        <w:trPr>
+          <w:trHeight w:val="693"/>
+        </w:trPr>
+        <w:tc>
+          <w:tcPr>
+            <w:tcW w:w="1485" w:type="dxa"/>
+            <w:gridSpan w:val="2"/>
+            <w:tcBorders>
+              <w:top w:val="single" w:sz="8" w:space="0" w:color="000000"/>
+              <w:left w:val="single" w:sz="12" w:space="0" w:color="000000"/>
+              <w:bottom w:val="single" w:sz="8" w:space="0" w:color="000000"/>
+              <w:right w:val="single" w:sz="8" w:space="0" w:color="000000"/>
+            </w:tcBorders>
+            <w:tcMar>
+              <w:top w:w="12" w:type="dxa"/>
+              <w:left w:w="35" w:type="dxa"/>
+              <w:bottom w:w="0" w:type="dxa"/>
+              <w:right w:w="35" w:type="dxa"/>
+            </w:tcMar>
+          </w:tcPr>
+          <w:p>
+            <w:pPr>
+              <w:spacing w:after="0"/>
+              <w:rPr>
+                <w:b/>
+                <w:bCs/>
+                <w:color w:val="0F243E"/>
+                <w:sz w:val="20"/>
+                <w:szCs w:val="20"/>
+              </w:rPr>
+            </w:pPr>
+            <w:r>
+              <w:rPr>
+                <w:b/>
+                <w:bCs/>
+                <w:color w:val="0F243E"/>
+                <w:sz w:val="20"/>
+                <w:szCs w:val="20"/>
+              </w:rPr>
+              <w:t xml:space="preserve">Includes </w:t>
+            </w:r>
+          </w:p>
+        </w:tc>
+        <w:tc>
+          <w:tcPr>
+            <w:tcW w:w="7010" w:type="dxa"/>
+            <w:gridSpan w:val="3"/>
+            <w:tcBorders>
+              <w:top w:val="single" w:sz="8" w:space="0" w:color="000000"/>
+              <w:left w:val="single" w:sz="8" w:space="0" w:color="000000"/>
+              <w:bottom w:val="single" w:sz="8" w:space="0" w:color="000000"/>
+              <w:right w:val="single" w:sz="12" w:space="0" w:color="000000"/>
+            </w:tcBorders>
+            <w:tcMar>
+              <w:top w:w="12" w:type="dxa"/>
+              <w:left w:w="35" w:type="dxa"/>
+              <w:bottom w:w="0" w:type="dxa"/>
+              <w:right w:w="35" w:type="dxa"/>
+            </w:tcMar>
+          </w:tcPr>
+          <w:p>
+            <w:pPr>
+              <w:numPr>
+                <w:ilvl w:val="0"/>
+                <w:numId w:val="11"/>
+              </w:numPr>
+              <w:autoSpaceDE/>
+              <w:spacing w:after="0"/>
+              <w:jc w:val="left"/>
+              <w:rPr>
+                <w:color w:val="0F243E"/>
+                <w:sz w:val="20"/>
+                <w:szCs w:val="20"/>
+              </w:rPr>
+            </w:pPr>
+            <w:r>
+              <w:rPr>
+                <w:color w:val="0F243E"/>
+                <w:sz w:val="20"/>
+                <w:szCs w:val="20"/>
+              </w:rPr>
+              <w:t>Timer</w:t>
+            </w:r>
+          </w:p>
+          <w:p>
+            <w:pPr>
+              <w:numPr>
+                <w:ilvl w:val="0"/>
+                <w:numId w:val="11"/>
+              </w:numPr>
+              <w:autoSpaceDE/>
+              <w:spacing w:after="0"/>
+              <w:jc w:val="left"/>
+              <w:rPr>
+                <w:color w:val="0F243E"/>
+                <w:sz w:val="20"/>
+                <w:szCs w:val="20"/>
+              </w:rPr>
+            </w:pPr>
+            <w:r>
+              <w:rPr>
+                <w:color w:val="0F243E"/>
+                <w:sz w:val="20"/>
+                <w:szCs w:val="20"/>
+              </w:rPr>
+              <w:t>Authentication</w:t>
+            </w:r>
+          </w:p>
+          <w:p>
+            <w:pPr>
+              <w:numPr>
+                <w:ilvl w:val="0"/>
+                <w:numId w:val="11"/>
+              </w:numPr>
+              <w:autoSpaceDE/>
+              <w:spacing w:after="0"/>
+              <w:jc w:val="left"/>
+              <w:rPr>
+                <w:color w:val="0F243E"/>
+                <w:sz w:val="20"/>
+                <w:szCs w:val="20"/>
+              </w:rPr>
+            </w:pPr>
+            <w:r>
+              <w:rPr>
+                <w:color w:val="0F243E"/>
+                <w:sz w:val="20"/>
+                <w:szCs w:val="20"/>
+              </w:rPr>
+              <w:t>Decryption</w:t>
+            </w:r>
+          </w:p>
+          <w:p>
+            <w:pPr>
+              <w:autoSpaceDE/>
+              <w:spacing w:after="0"/>
+              <w:ind w:left="720"/>
+              <w:jc w:val="left"/>
+              <w:rPr>
+                <w:color w:val="0F243E"/>
+                <w:sz w:val="20"/>
+                <w:szCs w:val="20"/>
+              </w:rPr>
+            </w:pPr>
+          </w:p>
+        </w:tc>
+      </w:tr>
     </w:tbl>
     <w:p>
       <w:pPr>
         <w:pStyle w:val="ListParagraph"/>
+        <w:ind w:left="1080"/>
       </w:pPr>
     </w:p>
     <w:sectPr>

</xml_diff>